<commit_message>
formulas y guion 10-01
</commit_message>
<xml_diff>
--- a/fuentes/contenidos/grado10/guion01/CN_10_01_CO.docx
+++ b/fuentes/contenidos/grado10/guion01/CN_10_01_CO.docx
@@ -5,12 +5,12 @@
     <w:tbl>
       <w:tblPr>
         <w:tblStyle w:val="Tablaconcuadrcula"/>
-        <w:tblW w:w="0" w:type="auto"/>
+        <w:tblW w:w="8926" w:type="dxa"/>
         <w:tblLook w:val="04A0" w:firstRow="1" w:lastRow="0" w:firstColumn="1" w:lastColumn="0" w:noHBand="0" w:noVBand="1"/>
       </w:tblPr>
       <w:tblGrid>
         <w:gridCol w:w="2122"/>
-        <w:gridCol w:w="6706"/>
+        <w:gridCol w:w="6804"/>
       </w:tblGrid>
       <w:tr>
         <w:tc>
@@ -37,13 +37,13 @@
                 <w:sz w:val="24"/>
                 <w:szCs w:val="24"/>
               </w:rPr>
-              <w:t>Título del guion</w:t>
-            </w:r>
-          </w:p>
-        </w:tc>
-        <w:tc>
-          <w:tcPr>
-            <w:tcW w:w="6706" w:type="dxa"/>
+              <w:t>Título</w:t>
+            </w:r>
+          </w:p>
+        </w:tc>
+        <w:tc>
+          <w:tcPr>
+            <w:tcW w:w="6804" w:type="dxa"/>
           </w:tcPr>
           <w:p>
             <w:pPr>
@@ -109,7 +109,7 @@
         </w:tc>
         <w:tc>
           <w:tcPr>
-            <w:tcW w:w="6706" w:type="dxa"/>
+            <w:tcW w:w="6804" w:type="dxa"/>
           </w:tcPr>
           <w:p>
             <w:pPr>
@@ -168,7 +168,7 @@
         </w:tc>
         <w:tc>
           <w:tcPr>
-            <w:tcW w:w="6706" w:type="dxa"/>
+            <w:tcW w:w="6804" w:type="dxa"/>
           </w:tcPr>
           <w:p>
             <w:pPr>
@@ -562,19 +562,8 @@
                 <w:sz w:val="24"/>
                 <w:szCs w:val="24"/>
               </w:rPr>
-              <w:t xml:space="preserve">El pensador, Auguste </w:t>
-            </w:r>
-            <w:proofErr w:type="spellStart"/>
-            <w:r>
-              <w:rPr>
-                <w:rFonts w:ascii="Arial" w:eastAsia="Arial Unicode MS" w:hAnsi="Arial" w:cs="Arial"/>
-                <w:color w:val="000000"/>
-                <w:sz w:val="24"/>
-                <w:szCs w:val="24"/>
-              </w:rPr>
-              <w:t>Rodin</w:t>
-            </w:r>
-            <w:proofErr w:type="spellEnd"/>
+              <w:t>El pensador, Auguste Rodin</w:t>
+            </w:r>
           </w:p>
         </w:tc>
       </w:tr>
@@ -793,23 +782,7 @@
                 <w:rFonts w:ascii="Arial" w:eastAsia="Arial Unicode MS" w:hAnsi="Arial" w:cs="Arial"/>
                 <w:color w:val="FFFFFF"/>
               </w:rPr>
-              <w:t xml:space="preserve">bronce realizada por Auguste </w:t>
-            </w:r>
-            <w:proofErr w:type="spellStart"/>
-            <w:r>
-              <w:rPr>
-                <w:rFonts w:ascii="Arial" w:eastAsia="Arial Unicode MS" w:hAnsi="Arial" w:cs="Arial"/>
-                <w:color w:val="FFFFFF"/>
-              </w:rPr>
-              <w:t>Rodin</w:t>
-            </w:r>
-            <w:proofErr w:type="spellEnd"/>
-            <w:r>
-              <w:rPr>
-                <w:rFonts w:ascii="Arial" w:eastAsia="Arial Unicode MS" w:hAnsi="Arial" w:cs="Arial"/>
-                <w:color w:val="FFFFFF"/>
-              </w:rPr>
-              <w:t xml:space="preserve"> en 1902</w:t>
+              <w:t>bronce realizada por Auguste Rodin en 1902</w:t>
             </w:r>
             <w:r>
               <w:rPr>
@@ -14868,7 +14841,6 @@
               </w:rPr>
               <w:t xml:space="preserve">y no </w:t>
             </w:r>
-            <w:proofErr w:type="spellStart"/>
             <w:r>
               <w:rPr>
                 <w:rFonts w:ascii="Arial" w:eastAsia="Arial Unicode MS" w:hAnsi="Arial" w:cs="Arial"/>
@@ -14879,7 +14851,6 @@
               </w:rPr>
               <w:t>seg</w:t>
             </w:r>
-            <w:proofErr w:type="spellEnd"/>
             <w:r>
               <w:rPr>
                 <w:rFonts w:ascii="Arial" w:eastAsia="Arial Unicode MS" w:hAnsi="Arial" w:cs="Arial"/>
@@ -14926,7 +14897,6 @@
               </w:rPr>
               <w:t xml:space="preserve">, que en algunos vehículos se escribe equívocamente como </w:t>
             </w:r>
-            <w:proofErr w:type="spellStart"/>
             <w:r>
               <w:rPr>
                 <w:rFonts w:ascii="Arial" w:eastAsia="Arial Unicode MS" w:hAnsi="Arial" w:cs="Arial"/>
@@ -14947,7 +14917,6 @@
               </w:rPr>
               <w:t>mph</w:t>
             </w:r>
-            <w:proofErr w:type="spellEnd"/>
             <w:r>
               <w:rPr>
                 <w:rFonts w:ascii="Arial" w:eastAsia="Arial Unicode MS" w:hAnsi="Arial" w:cs="Arial"/>
@@ -14992,20 +14961,8 @@
                 <w:sz w:val="24"/>
                 <w:szCs w:val="24"/>
               </w:rPr>
-              <w:t>/</w:t>
-            </w:r>
-            <w:proofErr w:type="spellStart"/>
-            <w:r>
-              <w:rPr>
-                <w:rFonts w:ascii="Arial" w:eastAsia="Arial Unicode MS" w:hAnsi="Arial" w:cs="Arial"/>
-                <w:b/>
-                <w:i/>
-                <w:sz w:val="24"/>
-                <w:szCs w:val="24"/>
-              </w:rPr>
-              <w:t>hr</w:t>
-            </w:r>
-            <w:proofErr w:type="spellEnd"/>
+              <w:t>/hr</w:t>
+            </w:r>
             <w:r>
               <w:rPr>
                 <w:rFonts w:ascii="Arial" w:eastAsia="Arial Unicode MS" w:hAnsi="Arial" w:cs="Arial"/>
@@ -15701,79 +15658,7 @@
           <w:sz w:val="24"/>
           <w:szCs w:val="24"/>
         </w:rPr>
-        <w:t>(kg), nanómetro (</w:t>
-      </w:r>
-      <w:proofErr w:type="spellStart"/>
-      <w:r>
-        <w:rPr>
-          <w:rFonts w:ascii="Arial" w:eastAsia="Arial Unicode MS" w:hAnsi="Arial" w:cs="Arial"/>
-          <w:sz w:val="24"/>
-          <w:szCs w:val="24"/>
-        </w:rPr>
-        <w:t>nm</w:t>
-      </w:r>
-      <w:proofErr w:type="spellEnd"/>
-      <w:r>
-        <w:rPr>
-          <w:rFonts w:ascii="Arial" w:eastAsia="Arial Unicode MS" w:hAnsi="Arial" w:cs="Arial"/>
-          <w:sz w:val="24"/>
-          <w:szCs w:val="24"/>
-        </w:rPr>
-        <w:t xml:space="preserve">), milisegundo (ms), </w:t>
-      </w:r>
-      <w:proofErr w:type="spellStart"/>
-      <w:r>
-        <w:rPr>
-          <w:rFonts w:ascii="Arial" w:eastAsia="Arial Unicode MS" w:hAnsi="Arial" w:cs="Arial"/>
-          <w:sz w:val="24"/>
-          <w:szCs w:val="24"/>
-        </w:rPr>
-        <w:t>Megapascal</w:t>
-      </w:r>
-      <w:proofErr w:type="spellEnd"/>
-      <w:r>
-        <w:rPr>
-          <w:rFonts w:ascii="Arial" w:eastAsia="Arial Unicode MS" w:hAnsi="Arial" w:cs="Arial"/>
-          <w:sz w:val="24"/>
-          <w:szCs w:val="24"/>
-        </w:rPr>
-        <w:t xml:space="preserve"> (</w:t>
-      </w:r>
-      <w:proofErr w:type="spellStart"/>
-      <w:r>
-        <w:rPr>
-          <w:rFonts w:ascii="Arial" w:eastAsia="Arial Unicode MS" w:hAnsi="Arial" w:cs="Arial"/>
-          <w:sz w:val="24"/>
-          <w:szCs w:val="24"/>
-        </w:rPr>
-        <w:t>MPa</w:t>
-      </w:r>
-      <w:proofErr w:type="spellEnd"/>
-      <w:r>
-        <w:rPr>
-          <w:rFonts w:ascii="Arial" w:eastAsia="Arial Unicode MS" w:hAnsi="Arial" w:cs="Arial"/>
-          <w:sz w:val="24"/>
-          <w:szCs w:val="24"/>
-        </w:rPr>
-        <w:t xml:space="preserve">), </w:t>
-      </w:r>
-      <w:proofErr w:type="spellStart"/>
-      <w:r>
-        <w:rPr>
-          <w:rFonts w:ascii="Arial" w:eastAsia="Arial Unicode MS" w:hAnsi="Arial" w:cs="Arial"/>
-          <w:sz w:val="24"/>
-          <w:szCs w:val="24"/>
-        </w:rPr>
-        <w:t>Gigajoules</w:t>
-      </w:r>
-      <w:proofErr w:type="spellEnd"/>
-      <w:r>
-        <w:rPr>
-          <w:rFonts w:ascii="Arial" w:eastAsia="Arial Unicode MS" w:hAnsi="Arial" w:cs="Arial"/>
-          <w:sz w:val="24"/>
-          <w:szCs w:val="24"/>
-        </w:rPr>
-        <w:t xml:space="preserve"> (GJ), </w:t>
+        <w:t xml:space="preserve">(kg), nanómetro (nm), milisegundo (ms), Megapascal (MPa), Gigajoules (GJ), </w:t>
       </w:r>
       <w:r>
         <w:rPr>
@@ -16022,7 +15907,6 @@
                 <w:szCs w:val="24"/>
               </w:rPr>
             </w:pPr>
-            <w:proofErr w:type="spellStart"/>
             <w:r>
               <w:rPr>
                 <w:rFonts w:ascii="Arial" w:eastAsia="Arial Unicode MS" w:hAnsi="Arial" w:cs="Arial"/>
@@ -16031,7 +15915,6 @@
               </w:rPr>
               <w:t>Yotta</w:t>
             </w:r>
-            <w:proofErr w:type="spellEnd"/>
           </w:p>
         </w:tc>
         <w:tc>
@@ -16129,7 +16012,6 @@
                 <w:szCs w:val="24"/>
               </w:rPr>
             </w:pPr>
-            <w:proofErr w:type="spellStart"/>
             <w:r>
               <w:rPr>
                 <w:rFonts w:ascii="Arial" w:eastAsia="Arial Unicode MS" w:hAnsi="Arial" w:cs="Arial"/>
@@ -16138,7 +16020,6 @@
               </w:rPr>
               <w:t>Zetta</w:t>
             </w:r>
-            <w:proofErr w:type="spellEnd"/>
           </w:p>
         </w:tc>
         <w:tc>
@@ -16236,7 +16117,6 @@
                 <w:szCs w:val="24"/>
               </w:rPr>
             </w:pPr>
-            <w:proofErr w:type="spellStart"/>
             <w:r>
               <w:rPr>
                 <w:rFonts w:ascii="Arial" w:eastAsia="Arial Unicode MS" w:hAnsi="Arial" w:cs="Arial"/>
@@ -16245,7 +16125,6 @@
               </w:rPr>
               <w:t>Exa</w:t>
             </w:r>
-            <w:proofErr w:type="spellEnd"/>
           </w:p>
         </w:tc>
         <w:tc>
@@ -16868,7 +16747,6 @@
                 <w:szCs w:val="24"/>
               </w:rPr>
             </w:pPr>
-            <w:proofErr w:type="spellStart"/>
             <w:r>
               <w:rPr>
                 <w:rFonts w:ascii="Arial" w:eastAsia="Arial Unicode MS" w:hAnsi="Arial" w:cs="Arial"/>
@@ -16877,7 +16755,6 @@
               </w:rPr>
               <w:t>Hecto</w:t>
             </w:r>
-            <w:proofErr w:type="spellEnd"/>
           </w:p>
         </w:tc>
         <w:tc>
@@ -16975,7 +16852,6 @@
                 <w:szCs w:val="24"/>
               </w:rPr>
             </w:pPr>
-            <w:proofErr w:type="spellStart"/>
             <w:r>
               <w:rPr>
                 <w:rFonts w:ascii="Arial" w:eastAsia="Arial Unicode MS" w:hAnsi="Arial" w:cs="Arial"/>
@@ -16984,7 +16860,6 @@
               </w:rPr>
               <w:t>Deca</w:t>
             </w:r>
-            <w:proofErr w:type="spellEnd"/>
           </w:p>
         </w:tc>
         <w:tc>
@@ -17221,7 +17096,6 @@
                 <w:szCs w:val="24"/>
               </w:rPr>
             </w:pPr>
-            <w:proofErr w:type="spellStart"/>
             <w:r>
               <w:rPr>
                 <w:rFonts w:ascii="Arial" w:eastAsia="Arial Unicode MS" w:hAnsi="Arial" w:cs="Arial"/>
@@ -17239,7 +17113,6 @@
               </w:rPr>
               <w:t>octo</w:t>
             </w:r>
-            <w:proofErr w:type="spellEnd"/>
           </w:p>
         </w:tc>
         <w:tc>
@@ -17337,7 +17210,6 @@
                 <w:szCs w:val="24"/>
               </w:rPr>
             </w:pPr>
-            <w:proofErr w:type="spellStart"/>
             <w:r>
               <w:rPr>
                 <w:rFonts w:ascii="Arial" w:eastAsia="Arial Unicode MS" w:hAnsi="Arial" w:cs="Arial"/>
@@ -17346,7 +17218,6 @@
               </w:rPr>
               <w:t>zepto</w:t>
             </w:r>
-            <w:proofErr w:type="spellEnd"/>
           </w:p>
         </w:tc>
         <w:tc>
@@ -17444,7 +17315,6 @@
                 <w:szCs w:val="24"/>
               </w:rPr>
             </w:pPr>
-            <w:proofErr w:type="spellStart"/>
             <w:r>
               <w:rPr>
                 <w:rFonts w:ascii="Arial" w:eastAsia="Arial Unicode MS" w:hAnsi="Arial" w:cs="Arial"/>
@@ -17461,7 +17331,6 @@
               </w:rPr>
               <w:t>tto</w:t>
             </w:r>
-            <w:proofErr w:type="spellEnd"/>
           </w:p>
         </w:tc>
         <w:tc>
@@ -17559,7 +17428,6 @@
                 <w:szCs w:val="24"/>
               </w:rPr>
             </w:pPr>
-            <w:proofErr w:type="spellStart"/>
             <w:r>
               <w:rPr>
                 <w:rFonts w:ascii="Arial" w:eastAsia="Arial Unicode MS" w:hAnsi="Arial" w:cs="Arial"/>
@@ -17568,7 +17436,6 @@
               </w:rPr>
               <w:t>femto</w:t>
             </w:r>
-            <w:proofErr w:type="spellEnd"/>
           </w:p>
         </w:tc>
         <w:tc>
@@ -18114,7 +17981,6 @@
                 <w:szCs w:val="24"/>
               </w:rPr>
             </w:pPr>
-            <w:proofErr w:type="spellStart"/>
             <w:r>
               <w:rPr>
                 <w:rFonts w:ascii="Arial" w:eastAsia="Arial Unicode MS" w:hAnsi="Arial" w:cs="Arial"/>
@@ -18123,7 +17989,6 @@
               </w:rPr>
               <w:t>centi</w:t>
             </w:r>
-            <w:proofErr w:type="spellEnd"/>
           </w:p>
         </w:tc>
         <w:tc>
@@ -18221,7 +18086,6 @@
                 <w:szCs w:val="24"/>
               </w:rPr>
             </w:pPr>
-            <w:proofErr w:type="spellStart"/>
             <w:r>
               <w:rPr>
                 <w:rFonts w:ascii="Arial" w:eastAsia="Arial Unicode MS" w:hAnsi="Arial" w:cs="Arial"/>
@@ -18238,7 +18102,6 @@
               </w:rPr>
               <w:t>eci</w:t>
             </w:r>
-            <w:proofErr w:type="spellEnd"/>
           </w:p>
         </w:tc>
         <w:tc>
@@ -19208,23 +19071,7 @@
           <w:sz w:val="24"/>
           <w:szCs w:val="24"/>
         </w:rPr>
-        <w:t>, aproximadamente 6</w:t>
-      </w:r>
-      <w:r>
-        <w:rPr>
-          <w:rFonts w:ascii="Arial" w:eastAsia="Arial Unicode MS" w:hAnsi="Arial" w:cs="Arial"/>
-          <w:sz w:val="24"/>
-          <w:szCs w:val="24"/>
-        </w:rPr>
-        <w:t xml:space="preserve"> </w:t>
-      </w:r>
-      <w:r>
-        <w:rPr>
-          <w:rFonts w:ascii="Arial" w:eastAsia="Arial Unicode MS" w:hAnsi="Arial" w:cs="Arial"/>
-          <w:sz w:val="24"/>
-          <w:szCs w:val="24"/>
-        </w:rPr>
-        <w:t>400</w:t>
+        <w:t>, aproximadamente 6400</w:t>
       </w:r>
       <w:r>
         <w:rPr>
@@ -19655,25 +19502,7 @@
                 <w:sz w:val="24"/>
                 <w:szCs w:val="24"/>
               </w:rPr>
-              <w:t xml:space="preserve">La idea de la imagen es que simule el resultado obtenido en el </w:t>
-            </w:r>
-            <w:proofErr w:type="spellStart"/>
-            <w:r>
-              <w:rPr>
-                <w:rFonts w:ascii="Arial" w:eastAsia="Arial Unicode MS" w:hAnsi="Arial" w:cs="Arial"/>
-                <w:sz w:val="24"/>
-                <w:szCs w:val="24"/>
-              </w:rPr>
-              <w:t>display</w:t>
-            </w:r>
-            <w:proofErr w:type="spellEnd"/>
-            <w:r>
-              <w:rPr>
-                <w:rFonts w:ascii="Arial" w:eastAsia="Arial Unicode MS" w:hAnsi="Arial" w:cs="Arial"/>
-                <w:sz w:val="24"/>
-                <w:szCs w:val="24"/>
-              </w:rPr>
-              <w:t xml:space="preserve"> de una calculadora. Se debe escribir el número tal cual aparece en la imagen.</w:t>
+              <w:t>La idea de la imagen es que simule el resultado obtenido en el display de una calculadora. Se debe escribir el número tal cual aparece en la imagen.</w:t>
             </w:r>
           </w:p>
           <w:p>
@@ -20509,36 +20338,21 @@
         <w:tc>
           <w:tcPr>
             <w:tcW w:w="6377" w:type="dxa"/>
-          </w:tcPr>
-          <w:p>
-            <w:pPr>
-              <w:pStyle w:val="NormalWeb"/>
-              <w:shd w:val="clear" w:color="auto" w:fill="58585A"/>
-              <w:spacing w:before="75" w:beforeAutospacing="0" w:after="0" w:afterAutospacing="0" w:line="360" w:lineRule="auto"/>
-              <w:jc w:val="both"/>
-              <w:rPr>
-                <w:rFonts w:ascii="Arial" w:eastAsia="Arial Unicode MS" w:hAnsi="Arial" w:cs="Arial"/>
-                <w:color w:val="000000"/>
-              </w:rPr>
-            </w:pPr>
-            <w:r>
-              <w:rPr>
-                <w:rFonts w:ascii="Arial" w:eastAsia="Arial Unicode MS" w:hAnsi="Arial" w:cs="Arial"/>
-              </w:rPr>
-              <w:t xml:space="preserve">Ten en cuenta las reglas para escribir un número en </w:t>
-            </w:r>
-            <w:r>
-              <w:rPr>
-                <w:rFonts w:ascii="Arial" w:eastAsia="Arial Unicode MS" w:hAnsi="Arial" w:cs="Arial"/>
-                <w:b/>
-              </w:rPr>
-              <w:t>notación científica</w:t>
-            </w:r>
-            <w:r>
-              <w:rPr>
-                <w:rFonts w:ascii="Arial" w:eastAsia="Arial Unicode MS" w:hAnsi="Arial" w:cs="Arial"/>
-              </w:rPr>
-              <w:t>: un número entre 1 y 9 multiplicado por una potencia de 10, cuyo exponente puede ser positivo o negativo.</w:t>
+            <w:shd w:val="clear" w:color="auto" w:fill="auto"/>
+          </w:tcPr>
+          <w:p>
+            <w:pPr>
+              <w:spacing w:line="360" w:lineRule="auto"/>
+              <w:jc w:val="both"/>
+            </w:pPr>
+            <w:r>
+              <w:rPr>
+                <w:rFonts w:ascii="Arial" w:eastAsia="Arial Unicode MS" w:hAnsi="Arial" w:cs="Arial"/>
+                <w:color w:val="000000"/>
+                <w:sz w:val="24"/>
+                <w:szCs w:val="24"/>
+              </w:rPr>
+              <w:t>Ten en cuenta las reglas para escribir un número en notación científica: un número entre 1 y 9 multiplicado por una potencia de 10, cuyo exponente puede ser positivo o negativo.</w:t>
             </w:r>
           </w:p>
         </w:tc>
@@ -21769,7 +21583,39 @@
           <w:sz w:val="24"/>
           <w:szCs w:val="24"/>
         </w:rPr>
-        <w:t>el diámetro de la Luna es 768800000 m y su orden de magnitud es</w:t>
+        <w:t>el diámetro de la Luna es 768</w:t>
+      </w:r>
+      <w:r>
+        <w:rPr>
+          <w:rFonts w:ascii="Arial" w:eastAsia="Arial Unicode MS" w:hAnsi="Arial" w:cs="Arial"/>
+          <w:sz w:val="24"/>
+          <w:szCs w:val="24"/>
+        </w:rPr>
+        <w:t> </w:t>
+      </w:r>
+      <w:r>
+        <w:rPr>
+          <w:rFonts w:ascii="Arial" w:eastAsia="Arial Unicode MS" w:hAnsi="Arial" w:cs="Arial"/>
+          <w:sz w:val="24"/>
+          <w:szCs w:val="24"/>
+        </w:rPr>
+        <w:t>800</w:t>
+      </w:r>
+      <w:r>
+        <w:rPr>
+          <w:rFonts w:ascii="Arial" w:eastAsia="Arial Unicode MS" w:hAnsi="Arial" w:cs="Arial"/>
+          <w:sz w:val="24"/>
+          <w:szCs w:val="24"/>
+        </w:rPr>
+        <w:t> </w:t>
+      </w:r>
+      <w:r>
+        <w:rPr>
+          <w:rFonts w:ascii="Arial" w:eastAsia="Arial Unicode MS" w:hAnsi="Arial" w:cs="Arial"/>
+          <w:sz w:val="24"/>
+          <w:szCs w:val="24"/>
+        </w:rPr>
+        <w:t>000 m y su orden de magnitud es</w:t>
       </w:r>
       <w:r>
         <w:rPr>
@@ -21785,7 +21631,103 @@
           <w:sz w:val="24"/>
           <w:szCs w:val="24"/>
         </w:rPr>
-        <w:t xml:space="preserve">768800000~800000000 en notación científica </w:t>
+        <w:t>768</w:t>
+      </w:r>
+      <w:r>
+        <w:rPr>
+          <w:rFonts w:ascii="Arial" w:eastAsia="Arial Unicode MS" w:hAnsi="Arial" w:cs="Arial"/>
+          <w:sz w:val="24"/>
+          <w:szCs w:val="24"/>
+        </w:rPr>
+        <w:t> </w:t>
+      </w:r>
+      <w:r>
+        <w:rPr>
+          <w:rFonts w:ascii="Arial" w:eastAsia="Arial Unicode MS" w:hAnsi="Arial" w:cs="Arial"/>
+          <w:sz w:val="24"/>
+          <w:szCs w:val="24"/>
+        </w:rPr>
+        <w:t>800</w:t>
+      </w:r>
+      <w:r>
+        <w:rPr>
+          <w:rFonts w:ascii="Arial" w:eastAsia="Arial Unicode MS" w:hAnsi="Arial" w:cs="Arial"/>
+          <w:sz w:val="24"/>
+          <w:szCs w:val="24"/>
+        </w:rPr>
+        <w:t> </w:t>
+      </w:r>
+      <w:r>
+        <w:rPr>
+          <w:rFonts w:ascii="Arial" w:eastAsia="Arial Unicode MS" w:hAnsi="Arial" w:cs="Arial"/>
+          <w:sz w:val="24"/>
+          <w:szCs w:val="24"/>
+        </w:rPr>
+        <w:t>000</w:t>
+      </w:r>
+      <w:r>
+        <w:rPr>
+          <w:rFonts w:ascii="Arial" w:eastAsia="Arial Unicode MS" w:hAnsi="Arial" w:cs="Arial"/>
+          <w:sz w:val="24"/>
+          <w:szCs w:val="24"/>
+        </w:rPr>
+        <w:t xml:space="preserve"> </w:t>
+      </w:r>
+      <w:r>
+        <w:rPr>
+          <w:rFonts w:ascii="Arial" w:eastAsia="Arial Unicode MS" w:hAnsi="Arial" w:cs="Arial"/>
+          <w:sz w:val="24"/>
+          <w:szCs w:val="24"/>
+        </w:rPr>
+        <w:t>~</w:t>
+      </w:r>
+      <w:r>
+        <w:rPr>
+          <w:rFonts w:ascii="Arial" w:eastAsia="Arial Unicode MS" w:hAnsi="Arial" w:cs="Arial"/>
+          <w:sz w:val="24"/>
+          <w:szCs w:val="24"/>
+        </w:rPr>
+        <w:t xml:space="preserve"> </w:t>
+      </w:r>
+      <w:r>
+        <w:rPr>
+          <w:rFonts w:ascii="Arial" w:eastAsia="Arial Unicode MS" w:hAnsi="Arial" w:cs="Arial"/>
+          <w:sz w:val="24"/>
+          <w:szCs w:val="24"/>
+        </w:rPr>
+        <w:t>800</w:t>
+      </w:r>
+      <w:r>
+        <w:rPr>
+          <w:rFonts w:ascii="Arial" w:eastAsia="Arial Unicode MS" w:hAnsi="Arial" w:cs="Arial"/>
+          <w:sz w:val="24"/>
+          <w:szCs w:val="24"/>
+        </w:rPr>
+        <w:t> </w:t>
+      </w:r>
+      <w:r>
+        <w:rPr>
+          <w:rFonts w:ascii="Arial" w:eastAsia="Arial Unicode MS" w:hAnsi="Arial" w:cs="Arial"/>
+          <w:sz w:val="24"/>
+          <w:szCs w:val="24"/>
+        </w:rPr>
+        <w:t>000</w:t>
+      </w:r>
+      <w:r>
+        <w:rPr>
+          <w:rFonts w:ascii="Arial" w:eastAsia="Arial Unicode MS" w:hAnsi="Arial" w:cs="Arial"/>
+          <w:sz w:val="24"/>
+          <w:szCs w:val="24"/>
+        </w:rPr>
+        <w:t> </w:t>
+      </w:r>
+      <w:r>
+        <w:rPr>
+          <w:rFonts w:ascii="Arial" w:eastAsia="Arial Unicode MS" w:hAnsi="Arial" w:cs="Arial"/>
+          <w:sz w:val="24"/>
+          <w:szCs w:val="24"/>
+        </w:rPr>
+        <w:t xml:space="preserve">000 en notación científica </w:t>
       </w:r>
       <w:r>
         <w:rPr>
@@ -23300,16 +23242,7 @@
           <w:color w:val="333333"/>
           <w:highlight w:val="cyan"/>
         </w:rPr>
-        <w:t>CN_10_01_formula_0</w:t>
-      </w:r>
-      <w:r>
-        <w:rPr>
-          <w:rStyle w:val="un"/>
-          <w:rFonts w:ascii="Arial" w:eastAsia="Arial Unicode MS" w:hAnsi="Arial" w:cs="Arial"/>
-          <w:color w:val="333333"/>
-          <w:highlight w:val="cyan"/>
-        </w:rPr>
-        <w:t>3</w:t>
+        <w:t>CN_10_01_formula_03</w:t>
       </w:r>
     </w:p>
     <w:p>
@@ -23383,7 +23316,21 @@
           <w:rFonts w:ascii="Arial" w:eastAsia="Arial Unicode MS" w:hAnsi="Arial" w:cs="Arial"/>
           <w:color w:val="333333"/>
         </w:rPr>
-        <w:t xml:space="preserve">0,4cm, </w:t>
+        <w:t>0,4</w:t>
+      </w:r>
+      <w:r>
+        <w:rPr>
+          <w:rFonts w:ascii="Arial" w:eastAsia="Arial Unicode MS" w:hAnsi="Arial" w:cs="Arial"/>
+          <w:color w:val="333333"/>
+        </w:rPr>
+        <w:t xml:space="preserve"> </w:t>
+      </w:r>
+      <w:r>
+        <w:rPr>
+          <w:rFonts w:ascii="Arial" w:eastAsia="Arial Unicode MS" w:hAnsi="Arial" w:cs="Arial"/>
+          <w:color w:val="333333"/>
+        </w:rPr>
+        <w:t xml:space="preserve">cm, </w:t>
       </w:r>
       <w:r>
         <w:rPr>
@@ -23479,16 +23426,7 @@
           <w:color w:val="333333"/>
           <w:highlight w:val="cyan"/>
         </w:rPr>
-        <w:t>CN_10_01_formula_0</w:t>
-      </w:r>
-      <w:r>
-        <w:rPr>
-          <w:rStyle w:val="un"/>
-          <w:rFonts w:ascii="Arial" w:eastAsia="Arial Unicode MS" w:hAnsi="Arial" w:cs="Arial"/>
-          <w:color w:val="333333"/>
-          <w:highlight w:val="cyan"/>
-        </w:rPr>
-        <w:t>4</w:t>
+        <w:t>CN_10_01_formula_04</w:t>
       </w:r>
     </w:p>
     <w:p>
@@ -23508,7 +23446,23 @@
           <w:rFonts w:ascii="Arial" w:eastAsia="Arial Unicode MS" w:hAnsi="Arial" w:cs="Arial"/>
           <w:color w:val="333333"/>
         </w:rPr>
-        <w:t>O bien, 0,004cm</w:t>
+        <w:t>O bien, 0,004</w:t>
+      </w:r>
+      <w:r>
+        <w:rPr>
+          <w:rStyle w:val="un"/>
+          <w:rFonts w:ascii="Arial" w:eastAsia="Arial Unicode MS" w:hAnsi="Arial" w:cs="Arial"/>
+          <w:color w:val="333333"/>
+        </w:rPr>
+        <w:t xml:space="preserve"> </w:t>
+      </w:r>
+      <w:r>
+        <w:rPr>
+          <w:rStyle w:val="un"/>
+          <w:rFonts w:ascii="Arial" w:eastAsia="Arial Unicode MS" w:hAnsi="Arial" w:cs="Arial"/>
+          <w:color w:val="333333"/>
+        </w:rPr>
+        <w:t>cm</w:t>
       </w:r>
       <w:r>
         <w:rPr>
@@ -24435,25 +24389,7 @@
           <w:b w:val="0"/>
           <w:bCs w:val="0"/>
         </w:rPr>
-        <w:t xml:space="preserve">, razón por la </w:t>
-      </w:r>
-      <w:proofErr w:type="gramStart"/>
-      <w:r>
-        <w:rPr>
-          <w:rFonts w:ascii="Arial" w:eastAsia="Arial Unicode MS" w:hAnsi="Arial" w:cs="Arial"/>
-          <w:b w:val="0"/>
-          <w:bCs w:val="0"/>
-        </w:rPr>
-        <w:t>cual</w:t>
-      </w:r>
-      <w:proofErr w:type="gramEnd"/>
-      <w:r>
-        <w:rPr>
-          <w:rFonts w:ascii="Arial" w:eastAsia="Arial Unicode MS" w:hAnsi="Arial" w:cs="Arial"/>
-          <w:b w:val="0"/>
-          <w:bCs w:val="0"/>
-        </w:rPr>
-        <w:t xml:space="preserve"> al verter gotas de aceite en un vaso con agua, </w:t>
+        <w:t xml:space="preserve">, razón por la cual al verter gotas de aceite en un vaso con agua, </w:t>
       </w:r>
       <w:r>
         <w:rPr>
@@ -26792,19 +26728,19 @@
           </w:tcPr>
           <w:p>
             <w:pPr>
-              <w:pStyle w:val="NormalWeb"/>
-              <w:shd w:val="clear" w:color="auto" w:fill="58585A"/>
-              <w:spacing w:before="75" w:beforeAutospacing="0" w:after="0" w:afterAutospacing="0" w:line="360" w:lineRule="auto"/>
-              <w:jc w:val="both"/>
-              <w:rPr>
-                <w:rFonts w:ascii="Arial" w:eastAsia="Arial Unicode MS" w:hAnsi="Arial" w:cs="Arial"/>
-                <w:color w:val="000000"/>
-              </w:rPr>
-            </w:pPr>
-            <w:r>
-              <w:rPr>
-                <w:rFonts w:ascii="Arial" w:eastAsia="Arial Unicode MS" w:hAnsi="Arial" w:cs="Arial"/>
-                <w:color w:val="000000"/>
+              <w:spacing w:line="360" w:lineRule="auto"/>
+              <w:jc w:val="both"/>
+              <w:rPr>
+                <w:rFonts w:ascii="Arial" w:eastAsia="Arial Unicode MS" w:hAnsi="Arial" w:cs="Arial"/>
+                <w:color w:val="000000"/>
+              </w:rPr>
+            </w:pPr>
+            <w:r>
+              <w:rPr>
+                <w:rFonts w:ascii="Arial" w:eastAsia="Arial Unicode MS" w:hAnsi="Arial" w:cs="Arial"/>
+                <w:color w:val="000000"/>
+                <w:sz w:val="24"/>
+                <w:szCs w:val="24"/>
               </w:rPr>
               <w:t>Este multímetro, un instrumento para medir resistencias y corriente</w:t>
             </w:r>
@@ -26812,6 +26748,8 @@
               <w:rPr>
                 <w:rFonts w:ascii="Arial" w:eastAsia="Arial Unicode MS" w:hAnsi="Arial" w:cs="Arial"/>
                 <w:color w:val="000000"/>
+                <w:sz w:val="24"/>
+                <w:szCs w:val="24"/>
               </w:rPr>
               <w:t>s</w:t>
             </w:r>
@@ -26819,6 +26757,8 @@
               <w:rPr>
                 <w:rFonts w:ascii="Arial" w:eastAsia="Arial Unicode MS" w:hAnsi="Arial" w:cs="Arial"/>
                 <w:color w:val="000000"/>
+                <w:sz w:val="24"/>
+                <w:szCs w:val="24"/>
               </w:rPr>
               <w:t xml:space="preserve"> eléctricas, al igual que voltajes, </w:t>
             </w:r>
@@ -26826,6 +26766,8 @@
               <w:rPr>
                 <w:rFonts w:ascii="Arial" w:eastAsia="Arial Unicode MS" w:hAnsi="Arial" w:cs="Arial"/>
                 <w:color w:val="000000"/>
+                <w:sz w:val="24"/>
+                <w:szCs w:val="24"/>
               </w:rPr>
               <w:t>est</w:t>
             </w:r>
@@ -26833,6 +26775,8 @@
               <w:rPr>
                 <w:rFonts w:ascii="Arial" w:eastAsia="Arial Unicode MS" w:hAnsi="Arial" w:cs="Arial"/>
                 <w:color w:val="000000"/>
+                <w:sz w:val="24"/>
+                <w:szCs w:val="24"/>
               </w:rPr>
               <w:t>á regis</w:t>
             </w:r>
@@ -26840,6 +26784,8 @@
               <w:rPr>
                 <w:rFonts w:ascii="Arial" w:eastAsia="Arial Unicode MS" w:hAnsi="Arial" w:cs="Arial"/>
                 <w:color w:val="000000"/>
+                <w:sz w:val="24"/>
+                <w:szCs w:val="24"/>
               </w:rPr>
               <w:t>t</w:t>
             </w:r>
@@ -26847,6 +26793,8 @@
               <w:rPr>
                 <w:rFonts w:ascii="Arial" w:eastAsia="Arial Unicode MS" w:hAnsi="Arial" w:cs="Arial"/>
                 <w:color w:val="000000"/>
+                <w:sz w:val="24"/>
+                <w:szCs w:val="24"/>
               </w:rPr>
               <w:t>r</w:t>
             </w:r>
@@ -26854,6 +26802,8 @@
               <w:rPr>
                 <w:rFonts w:ascii="Arial" w:eastAsia="Arial Unicode MS" w:hAnsi="Arial" w:cs="Arial"/>
                 <w:color w:val="000000"/>
+                <w:sz w:val="24"/>
+                <w:szCs w:val="24"/>
               </w:rPr>
               <w:t xml:space="preserve">ando una medición de </w:t>
             </w:r>
@@ -26861,6 +26811,8 @@
               <w:rPr>
                 <w:rFonts w:ascii="Arial" w:eastAsia="Arial Unicode MS" w:hAnsi="Arial" w:cs="Arial"/>
                 <w:color w:val="000000"/>
+                <w:sz w:val="24"/>
+                <w:szCs w:val="24"/>
               </w:rPr>
               <w:t>4</w:t>
             </w:r>
@@ -26868,6 +26820,8 @@
               <w:rPr>
                 <w:rFonts w:ascii="Arial" w:eastAsia="Arial Unicode MS" w:hAnsi="Arial" w:cs="Arial"/>
                 <w:color w:val="000000"/>
+                <w:sz w:val="24"/>
+                <w:szCs w:val="24"/>
               </w:rPr>
               <w:t>,</w:t>
             </w:r>
@@ -26875,14 +26829,17 @@
               <w:rPr>
                 <w:rFonts w:ascii="Arial" w:eastAsia="Arial Unicode MS" w:hAnsi="Arial" w:cs="Arial"/>
                 <w:color w:val="000000"/>
+                <w:sz w:val="24"/>
+                <w:szCs w:val="24"/>
               </w:rPr>
               <w:t>81</w:t>
             </w:r>
             <w:r>
               <w:rPr>
                 <w:rFonts w:ascii="Arial" w:eastAsia="Arial Unicode MS" w:hAnsi="Arial" w:cs="Arial"/>
-                <w:b/>
-                <w:bCs/>
+                <w:color w:val="000000"/>
+                <w:sz w:val="24"/>
+                <w:szCs w:val="24"/>
               </w:rPr>
               <w:t> </w:t>
             </w:r>
@@ -26890,6 +26847,8 @@
               <w:rPr>
                 <w:rFonts w:ascii="Arial" w:eastAsia="Arial Unicode MS" w:hAnsi="Arial" w:cs="Arial"/>
                 <w:color w:val="000000"/>
+                <w:sz w:val="24"/>
+                <w:szCs w:val="24"/>
               </w:rPr>
               <w:t>V (voltios)</w:t>
             </w:r>
@@ -26897,6 +26856,8 @@
               <w:rPr>
                 <w:rFonts w:ascii="Arial" w:eastAsia="Arial Unicode MS" w:hAnsi="Arial" w:cs="Arial"/>
                 <w:color w:val="000000"/>
+                <w:sz w:val="24"/>
+                <w:szCs w:val="24"/>
               </w:rPr>
               <w:t>. Sin embargo, la mínima medida que se puede obtener sería 0,</w:t>
             </w:r>
@@ -26904,6 +26865,8 @@
               <w:rPr>
                 <w:rFonts w:ascii="Arial" w:eastAsia="Arial Unicode MS" w:hAnsi="Arial" w:cs="Arial"/>
                 <w:color w:val="000000"/>
+                <w:sz w:val="24"/>
+                <w:szCs w:val="24"/>
               </w:rPr>
               <w:t>0</w:t>
             </w:r>
@@ -26911,6 +26874,8 @@
               <w:rPr>
                 <w:rFonts w:ascii="Arial" w:eastAsia="Arial Unicode MS" w:hAnsi="Arial" w:cs="Arial"/>
                 <w:color w:val="000000"/>
+                <w:sz w:val="24"/>
+                <w:szCs w:val="24"/>
               </w:rPr>
               <w:t xml:space="preserve">1V, por lo que no es conveniente expresar la medida con más de </w:t>
             </w:r>
@@ -26918,20 +26883,17 @@
               <w:rPr>
                 <w:rFonts w:ascii="Arial" w:eastAsia="Arial Unicode MS" w:hAnsi="Arial" w:cs="Arial"/>
                 <w:color w:val="000000"/>
-              </w:rPr>
-              <w:t>dos</w:t>
-            </w:r>
-            <w:r>
-              <w:rPr>
-                <w:rFonts w:ascii="Arial" w:eastAsia="Arial Unicode MS" w:hAnsi="Arial" w:cs="Arial"/>
-                <w:color w:val="000000"/>
-              </w:rPr>
-              <w:t xml:space="preserve"> </w:t>
-            </w:r>
-            <w:r>
-              <w:rPr>
-                <w:rFonts w:ascii="Arial" w:eastAsia="Arial Unicode MS" w:hAnsi="Arial" w:cs="Arial"/>
-                <w:color w:val="000000"/>
+                <w:sz w:val="24"/>
+                <w:szCs w:val="24"/>
+              </w:rPr>
+              <w:t xml:space="preserve">dos </w:t>
+            </w:r>
+            <w:r>
+              <w:rPr>
+                <w:rFonts w:ascii="Arial" w:eastAsia="Arial Unicode MS" w:hAnsi="Arial" w:cs="Arial"/>
+                <w:color w:val="000000"/>
+                <w:sz w:val="24"/>
+                <w:szCs w:val="24"/>
               </w:rPr>
               <w:t>cifra</w:t>
             </w:r>
@@ -26939,6 +26901,8 @@
               <w:rPr>
                 <w:rFonts w:ascii="Arial" w:eastAsia="Arial Unicode MS" w:hAnsi="Arial" w:cs="Arial"/>
                 <w:color w:val="000000"/>
+                <w:sz w:val="24"/>
+                <w:szCs w:val="24"/>
               </w:rPr>
               <w:t>s</w:t>
             </w:r>
@@ -26946,6 +26910,8 @@
               <w:rPr>
                 <w:rFonts w:ascii="Arial" w:eastAsia="Arial Unicode MS" w:hAnsi="Arial" w:cs="Arial"/>
                 <w:color w:val="000000"/>
+                <w:sz w:val="24"/>
+                <w:szCs w:val="24"/>
               </w:rPr>
               <w:t xml:space="preserve"> decimal</w:t>
             </w:r>
@@ -26953,6 +26919,8 @@
               <w:rPr>
                 <w:rFonts w:ascii="Arial" w:eastAsia="Arial Unicode MS" w:hAnsi="Arial" w:cs="Arial"/>
                 <w:color w:val="000000"/>
+                <w:sz w:val="24"/>
+                <w:szCs w:val="24"/>
               </w:rPr>
               <w:t>es</w:t>
             </w:r>
@@ -26960,6 +26928,8 @@
               <w:rPr>
                 <w:rFonts w:ascii="Arial" w:eastAsia="Arial Unicode MS" w:hAnsi="Arial" w:cs="Arial"/>
                 <w:color w:val="000000"/>
+                <w:sz w:val="24"/>
+                <w:szCs w:val="24"/>
               </w:rPr>
               <w:t xml:space="preserve">, pues el aparato no permite registrar medidas más </w:t>
             </w:r>
@@ -26967,6 +26937,8 @@
               <w:rPr>
                 <w:rFonts w:ascii="Arial" w:eastAsia="Arial Unicode MS" w:hAnsi="Arial" w:cs="Arial"/>
                 <w:color w:val="000000"/>
+                <w:sz w:val="24"/>
+                <w:szCs w:val="24"/>
               </w:rPr>
               <w:t>allá</w:t>
             </w:r>
@@ -26974,6 +26946,8 @@
               <w:rPr>
                 <w:rFonts w:ascii="Arial" w:eastAsia="Arial Unicode MS" w:hAnsi="Arial" w:cs="Arial"/>
                 <w:color w:val="000000"/>
+                <w:sz w:val="24"/>
+                <w:szCs w:val="24"/>
               </w:rPr>
               <w:t xml:space="preserve"> de las </w:t>
             </w:r>
@@ -26981,6 +26955,8 @@
               <w:rPr>
                 <w:rFonts w:ascii="Arial" w:eastAsia="Arial Unicode MS" w:hAnsi="Arial" w:cs="Arial"/>
                 <w:color w:val="000000"/>
+                <w:sz w:val="24"/>
+                <w:szCs w:val="24"/>
               </w:rPr>
               <w:t>centésimas</w:t>
             </w:r>
@@ -26988,6 +26964,8 @@
               <w:rPr>
                 <w:rFonts w:ascii="Arial" w:eastAsia="Arial Unicode MS" w:hAnsi="Arial" w:cs="Arial"/>
                 <w:color w:val="000000"/>
+                <w:sz w:val="24"/>
+                <w:szCs w:val="24"/>
               </w:rPr>
               <w:t>.</w:t>
             </w:r>
@@ -27088,21 +27066,12 @@
         </w:rPr>
         <w:t> </w:t>
       </w:r>
-      <w:proofErr w:type="spellStart"/>
-      <w:r>
-        <w:rPr>
-          <w:rFonts w:ascii="Arial" w:eastAsia="Arial Unicode MS" w:hAnsi="Arial" w:cs="Arial"/>
-          <w:color w:val="333333"/>
-        </w:rPr>
-        <w:t>mV</w:t>
-      </w:r>
-      <w:proofErr w:type="spellEnd"/>
-      <w:r>
-        <w:rPr>
-          <w:rFonts w:ascii="Arial" w:eastAsia="Arial Unicode MS" w:hAnsi="Arial" w:cs="Arial"/>
-          <w:color w:val="333333"/>
-        </w:rPr>
-        <w:t xml:space="preserve"> o 0,001</w:t>
+      <w:r>
+        <w:rPr>
+          <w:rFonts w:ascii="Arial" w:eastAsia="Arial Unicode MS" w:hAnsi="Arial" w:cs="Arial"/>
+          <w:color w:val="333333"/>
+        </w:rPr>
+        <w:t>mV o 0,001</w:t>
       </w:r>
       <w:r>
         <w:rPr>
@@ -27112,21 +27081,12 @@
         </w:rPr>
         <w:t> </w:t>
       </w:r>
-      <w:proofErr w:type="spellStart"/>
-      <w:r>
-        <w:rPr>
-          <w:rFonts w:ascii="Arial" w:eastAsia="Arial Unicode MS" w:hAnsi="Arial" w:cs="Arial"/>
-          <w:color w:val="333333"/>
-        </w:rPr>
-        <w:t>mV</w:t>
-      </w:r>
-      <w:proofErr w:type="spellEnd"/>
-      <w:r>
-        <w:rPr>
-          <w:rFonts w:ascii="Arial" w:eastAsia="Arial Unicode MS" w:hAnsi="Arial" w:cs="Arial"/>
-          <w:color w:val="333333"/>
-        </w:rPr>
-        <w:t>, también se tendría incertidumbre en las mediciones realizadas con dicho apar</w:t>
+      <w:r>
+        <w:rPr>
+          <w:rFonts w:ascii="Arial" w:eastAsia="Arial Unicode MS" w:hAnsi="Arial" w:cs="Arial"/>
+          <w:color w:val="333333"/>
+        </w:rPr>
+        <w:t>mV, también se tendría incertidumbre en las mediciones realizadas con dicho apar</w:t>
       </w:r>
       <w:r>
         <w:rPr>
@@ -27516,42 +27476,57 @@
           </w:tcPr>
           <w:p>
             <w:pPr>
-              <w:pStyle w:val="NormalWeb"/>
-              <w:shd w:val="clear" w:color="auto" w:fill="58585A"/>
-              <w:spacing w:before="75" w:beforeAutospacing="0" w:after="0" w:afterAutospacing="0" w:line="360" w:lineRule="auto"/>
-              <w:jc w:val="both"/>
-              <w:rPr>
-                <w:rFonts w:ascii="Arial" w:eastAsia="Arial Unicode MS" w:hAnsi="Arial" w:cs="Arial"/>
-                <w:color w:val="000000"/>
-              </w:rPr>
-            </w:pPr>
-            <w:r>
-              <w:rPr>
-                <w:rFonts w:ascii="Arial" w:eastAsia="Arial Unicode MS" w:hAnsi="Arial" w:cs="Arial"/>
+              <w:spacing w:line="360" w:lineRule="auto"/>
+              <w:jc w:val="both"/>
+              <w:rPr>
+                <w:rFonts w:ascii="Arial" w:eastAsia="Arial Unicode MS" w:hAnsi="Arial" w:cs="Arial"/>
+                <w:color w:val="000000"/>
+                <w:sz w:val="24"/>
+                <w:szCs w:val="24"/>
+              </w:rPr>
+            </w:pPr>
+            <w:r>
+              <w:rPr>
+                <w:rFonts w:ascii="Arial" w:eastAsia="Arial Unicode MS" w:hAnsi="Arial" w:cs="Arial"/>
+                <w:color w:val="000000"/>
+                <w:sz w:val="24"/>
+                <w:szCs w:val="24"/>
               </w:rPr>
               <w:t>Si una balanza</w:t>
             </w:r>
             <w:r>
               <w:rPr>
                 <w:rFonts w:ascii="Arial" w:eastAsia="Arial Unicode MS" w:hAnsi="Arial" w:cs="Arial"/>
+                <w:color w:val="000000"/>
+                <w:sz w:val="24"/>
+                <w:szCs w:val="24"/>
               </w:rPr>
               <w:t xml:space="preserve"> </w:t>
             </w:r>
             <w:r>
               <w:rPr>
                 <w:rFonts w:ascii="Arial" w:eastAsia="Arial Unicode MS" w:hAnsi="Arial" w:cs="Arial"/>
+                <w:color w:val="000000"/>
+                <w:sz w:val="24"/>
+                <w:szCs w:val="24"/>
               </w:rPr>
               <w:t>analítica</w:t>
             </w:r>
             <w:r>
               <w:rPr>
                 <w:rFonts w:ascii="Arial" w:eastAsia="Arial Unicode MS" w:hAnsi="Arial" w:cs="Arial"/>
+                <w:color w:val="000000"/>
+                <w:sz w:val="24"/>
+                <w:szCs w:val="24"/>
               </w:rPr>
               <w:t xml:space="preserve"> </w:t>
             </w:r>
             <w:r>
               <w:rPr>
                 <w:rFonts w:ascii="Arial" w:eastAsia="Arial Unicode MS" w:hAnsi="Arial" w:cs="Arial"/>
+                <w:color w:val="000000"/>
+                <w:sz w:val="24"/>
+                <w:szCs w:val="24"/>
               </w:rPr>
               <w:t>tiene una precisión de 0,1mg (0,0001g) significa que podemos dar sin error la cuarta cifra decimal de una masa expresada en gramos.</w:t>
             </w:r>
@@ -28052,23 +28027,7 @@
           <w:rFonts w:ascii="Arial" w:eastAsia="Arial Unicode MS" w:hAnsi="Arial" w:cs="Arial"/>
           <w:color w:val="333333"/>
         </w:rPr>
-        <w:t xml:space="preserve"> 0,1) </w:t>
-      </w:r>
-      <w:proofErr w:type="spellStart"/>
-      <w:r>
-        <w:rPr>
-          <w:rFonts w:ascii="Arial" w:eastAsia="Arial Unicode MS" w:hAnsi="Arial" w:cs="Arial"/>
-          <w:color w:val="333333"/>
-        </w:rPr>
-        <w:t>mV</w:t>
-      </w:r>
-      <w:proofErr w:type="spellEnd"/>
-      <w:r>
-        <w:rPr>
-          <w:rFonts w:ascii="Arial" w:eastAsia="Arial Unicode MS" w:hAnsi="Arial" w:cs="Arial"/>
-          <w:color w:val="333333"/>
-        </w:rPr>
-        <w:t xml:space="preserve">. </w:t>
+        <w:t xml:space="preserve"> 0,1) mV. </w:t>
       </w:r>
     </w:p>
     <w:p>
@@ -28435,19 +28394,21 @@
           </w:tcPr>
           <w:p>
             <w:pPr>
-              <w:pStyle w:val="NormalWeb"/>
-              <w:shd w:val="clear" w:color="auto" w:fill="58585A"/>
-              <w:spacing w:before="75" w:beforeAutospacing="0" w:after="0" w:afterAutospacing="0" w:line="360" w:lineRule="auto"/>
-              <w:jc w:val="both"/>
-              <w:rPr>
-                <w:rFonts w:ascii="Arial" w:eastAsia="Arial Unicode MS" w:hAnsi="Arial" w:cs="Arial"/>
-                <w:color w:val="000000"/>
-              </w:rPr>
-            </w:pPr>
-            <w:r>
-              <w:rPr>
-                <w:rFonts w:ascii="Arial" w:eastAsia="Arial Unicode MS" w:hAnsi="Arial" w:cs="Arial"/>
-                <w:color w:val="000000"/>
+              <w:spacing w:line="360" w:lineRule="auto"/>
+              <w:jc w:val="both"/>
+              <w:rPr>
+                <w:rFonts w:ascii="Arial" w:eastAsia="Arial Unicode MS" w:hAnsi="Arial" w:cs="Arial"/>
+                <w:color w:val="000000"/>
+                <w:sz w:val="24"/>
+                <w:szCs w:val="24"/>
+              </w:rPr>
+            </w:pPr>
+            <w:r>
+              <w:rPr>
+                <w:rFonts w:ascii="Arial" w:eastAsia="Arial Unicode MS" w:hAnsi="Arial" w:cs="Arial"/>
+                <w:color w:val="000000"/>
+                <w:sz w:val="24"/>
+                <w:szCs w:val="24"/>
               </w:rPr>
               <w:t xml:space="preserve">Esta regla es un instrumento de medición análogo y su mínima escala </w:t>
             </w:r>
@@ -28455,35 +28416,26 @@
               <w:rPr>
                 <w:rFonts w:ascii="Arial" w:eastAsia="Arial Unicode MS" w:hAnsi="Arial" w:cs="Arial"/>
                 <w:color w:val="000000"/>
-              </w:rPr>
-              <w:t>e</w:t>
-            </w:r>
-            <w:r>
-              <w:rPr>
-                <w:rFonts w:ascii="Arial" w:eastAsia="Arial Unicode MS" w:hAnsi="Arial" w:cs="Arial"/>
-                <w:color w:val="000000"/>
-              </w:rPr>
-              <w:t>s</w:t>
-            </w:r>
-            <w:r>
-              <w:rPr>
-                <w:rFonts w:ascii="Arial" w:eastAsia="Arial Unicode MS" w:hAnsi="Arial" w:cs="Arial"/>
-                <w:color w:val="000000"/>
-              </w:rPr>
-              <w:t xml:space="preserve"> </w:t>
-            </w:r>
-            <w:r>
-              <w:rPr>
-                <w:rFonts w:ascii="Arial" w:eastAsia="Arial Unicode MS" w:hAnsi="Arial" w:cs="Arial"/>
-                <w:color w:val="000000"/>
+                <w:sz w:val="24"/>
+                <w:szCs w:val="24"/>
+              </w:rPr>
+              <w:t xml:space="preserve">es </w:t>
+            </w:r>
+            <w:r>
+              <w:rPr>
+                <w:rFonts w:ascii="Arial" w:eastAsia="Arial Unicode MS" w:hAnsi="Arial" w:cs="Arial"/>
+                <w:color w:val="000000"/>
+                <w:sz w:val="24"/>
+                <w:szCs w:val="24"/>
               </w:rPr>
               <w:t>1</w:t>
             </w:r>
             <w:r>
               <w:rPr>
                 <w:rFonts w:ascii="Arial" w:eastAsia="Arial Unicode MS" w:hAnsi="Arial" w:cs="Arial"/>
-                <w:b/>
-                <w:bCs/>
+                <w:color w:val="000000"/>
+                <w:sz w:val="24"/>
+                <w:szCs w:val="24"/>
               </w:rPr>
               <w:t> </w:t>
             </w:r>
@@ -28491,6 +28443,8 @@
               <w:rPr>
                 <w:rFonts w:ascii="Arial" w:eastAsia="Arial Unicode MS" w:hAnsi="Arial" w:cs="Arial"/>
                 <w:color w:val="000000"/>
+                <w:sz w:val="24"/>
+                <w:szCs w:val="24"/>
               </w:rPr>
               <w:t xml:space="preserve">mm, luego </w:t>
             </w:r>
@@ -28498,14 +28452,17 @@
               <w:rPr>
                 <w:rFonts w:ascii="Arial" w:eastAsia="Arial Unicode MS" w:hAnsi="Arial" w:cs="Arial"/>
                 <w:color w:val="000000"/>
+                <w:sz w:val="24"/>
+                <w:szCs w:val="24"/>
               </w:rPr>
               <w:t>la incertidumbre en la medida es 0,5</w:t>
             </w:r>
             <w:r>
               <w:rPr>
                 <w:rFonts w:ascii="Arial" w:eastAsia="Arial Unicode MS" w:hAnsi="Arial" w:cs="Arial"/>
-                <w:b/>
-                <w:bCs/>
+                <w:color w:val="000000"/>
+                <w:sz w:val="24"/>
+                <w:szCs w:val="24"/>
               </w:rPr>
               <w:t> </w:t>
             </w:r>
@@ -28513,14 +28470,17 @@
               <w:rPr>
                 <w:rFonts w:ascii="Arial" w:eastAsia="Arial Unicode MS" w:hAnsi="Arial" w:cs="Arial"/>
                 <w:color w:val="000000"/>
+                <w:sz w:val="24"/>
+                <w:szCs w:val="24"/>
               </w:rPr>
               <w:t>mm, es decir 0,05</w:t>
             </w:r>
             <w:r>
               <w:rPr>
                 <w:rFonts w:ascii="Arial" w:eastAsia="Arial Unicode MS" w:hAnsi="Arial" w:cs="Arial"/>
-                <w:b/>
-                <w:bCs/>
+                <w:color w:val="000000"/>
+                <w:sz w:val="24"/>
+                <w:szCs w:val="24"/>
               </w:rPr>
               <w:t> </w:t>
             </w:r>
@@ -28528,6 +28488,8 @@
               <w:rPr>
                 <w:rFonts w:ascii="Arial" w:eastAsia="Arial Unicode MS" w:hAnsi="Arial" w:cs="Arial"/>
                 <w:color w:val="000000"/>
+                <w:sz w:val="24"/>
+                <w:szCs w:val="24"/>
               </w:rPr>
               <w:t>mm, y la medida se debe escribir como (</w:t>
             </w:r>
@@ -28535,6 +28497,8 @@
               <w:rPr>
                 <w:rFonts w:ascii="Arial" w:eastAsia="Arial Unicode MS" w:hAnsi="Arial" w:cs="Arial"/>
                 <w:color w:val="000000"/>
+                <w:sz w:val="24"/>
+                <w:szCs w:val="24"/>
               </w:rPr>
               <w:t>medida</w:t>
             </w:r>
@@ -28542,28 +28506,17 @@
               <w:rPr>
                 <w:rFonts w:ascii="Arial" w:eastAsia="Arial Unicode MS" w:hAnsi="Arial" w:cs="Arial"/>
                 <w:color w:val="000000"/>
-              </w:rPr>
-              <w:t xml:space="preserve"> </w:t>
-            </w:r>
-            <w:r>
-              <w:rPr>
-                <w:rFonts w:ascii="Arial" w:eastAsia="Arial Unicode MS" w:hAnsi="Arial" w:cs="Arial"/>
-                <w:color w:val="000000"/>
-                <w:u w:val="single"/>
-              </w:rPr>
-              <w:t>+</w:t>
-            </w:r>
-            <w:r>
-              <w:rPr>
-                <w:rFonts w:ascii="Arial" w:eastAsia="Arial Unicode MS" w:hAnsi="Arial" w:cs="Arial"/>
-                <w:color w:val="000000"/>
-              </w:rPr>
-              <w:t xml:space="preserve"> 0,05) cm.</w:t>
-            </w:r>
-            <w:r>
-              <w:rPr>
-                <w:rFonts w:ascii="Arial" w:eastAsia="Arial Unicode MS" w:hAnsi="Arial" w:cs="Arial"/>
-                <w:color w:val="000000"/>
+                <w:sz w:val="24"/>
+                <w:szCs w:val="24"/>
+              </w:rPr>
+              <w:t xml:space="preserve"> + 0,05) cm.</w:t>
+            </w:r>
+            <w:r>
+              <w:rPr>
+                <w:rFonts w:ascii="Arial" w:eastAsia="Arial Unicode MS" w:hAnsi="Arial" w:cs="Arial"/>
+                <w:color w:val="000000"/>
+                <w:sz w:val="24"/>
+                <w:szCs w:val="24"/>
               </w:rPr>
               <w:t xml:space="preserve"> Por ejemplo si en la regla la mediad es 3,2 cm, e</w:t>
             </w:r>
@@ -28571,14 +28524,17 @@
               <w:rPr>
                 <w:rFonts w:ascii="Arial" w:eastAsia="Arial Unicode MS" w:hAnsi="Arial" w:cs="Arial"/>
                 <w:color w:val="000000"/>
+                <w:sz w:val="24"/>
+                <w:szCs w:val="24"/>
               </w:rPr>
               <w:t>sto expresa que la medida verdadera está dentro de un rango 3,20 + 0,05 = 3,25 cm como límite superior y 3,20 – 0,05 = 3,15</w:t>
             </w:r>
             <w:r>
               <w:rPr>
                 <w:rFonts w:ascii="Arial" w:eastAsia="Arial Unicode MS" w:hAnsi="Arial" w:cs="Arial"/>
-                <w:b/>
-                <w:bCs/>
+                <w:color w:val="000000"/>
+                <w:sz w:val="24"/>
+                <w:szCs w:val="24"/>
               </w:rPr>
               <w:t> </w:t>
             </w:r>
@@ -28586,6 +28542,8 @@
               <w:rPr>
                 <w:rFonts w:ascii="Arial" w:eastAsia="Arial Unicode MS" w:hAnsi="Arial" w:cs="Arial"/>
                 <w:color w:val="000000"/>
+                <w:sz w:val="24"/>
+                <w:szCs w:val="24"/>
               </w:rPr>
               <w:t xml:space="preserve">cm </w:t>
             </w:r>
@@ -28593,20 +28551,17 @@
               <w:rPr>
                 <w:rFonts w:ascii="Arial" w:eastAsia="Arial Unicode MS" w:hAnsi="Arial" w:cs="Arial"/>
                 <w:color w:val="000000"/>
-              </w:rPr>
-              <w:t>como</w:t>
-            </w:r>
-            <w:r>
-              <w:rPr>
-                <w:rFonts w:ascii="Arial" w:eastAsia="Arial Unicode MS" w:hAnsi="Arial" w:cs="Arial"/>
-                <w:color w:val="000000"/>
-              </w:rPr>
-              <w:t xml:space="preserve"> </w:t>
-            </w:r>
-            <w:r>
-              <w:rPr>
-                <w:rFonts w:ascii="Arial" w:eastAsia="Arial Unicode MS" w:hAnsi="Arial" w:cs="Arial"/>
-                <w:color w:val="000000"/>
+                <w:sz w:val="24"/>
+                <w:szCs w:val="24"/>
+              </w:rPr>
+              <w:t xml:space="preserve">como </w:t>
+            </w:r>
+            <w:r>
+              <w:rPr>
+                <w:rFonts w:ascii="Arial" w:eastAsia="Arial Unicode MS" w:hAnsi="Arial" w:cs="Arial"/>
+                <w:color w:val="000000"/>
+                <w:sz w:val="24"/>
+                <w:szCs w:val="24"/>
               </w:rPr>
               <w:t>límite inferior.</w:t>
             </w:r>
@@ -30110,26 +30065,73 @@
           </w:tcPr>
           <w:p>
             <w:pPr>
-              <w:pStyle w:val="NormalWeb"/>
-              <w:shd w:val="clear" w:color="auto" w:fill="58585A"/>
-              <w:spacing w:before="75" w:beforeAutospacing="0" w:after="0" w:afterAutospacing="0" w:line="360" w:lineRule="auto"/>
-              <w:jc w:val="both"/>
-              <w:rPr>
-                <w:rFonts w:ascii="Arial" w:eastAsia="Arial Unicode MS" w:hAnsi="Arial" w:cs="Arial"/>
-                <w:color w:val="000000"/>
-              </w:rPr>
-            </w:pPr>
-            <w:r>
-              <w:rPr>
-                <w:rFonts w:ascii="Arial" w:eastAsia="Arial Unicode MS" w:hAnsi="Arial" w:cs="Arial"/>
-                <w:color w:val="000000"/>
-              </w:rPr>
-              <w:t>Comparación de</w:t>
-            </w:r>
-            <w:r>
-              <w:rPr>
-                <w:rFonts w:ascii="Arial" w:eastAsia="Arial Unicode MS" w:hAnsi="Arial" w:cs="Arial"/>
-                <w:color w:val="000000"/>
+              <w:spacing w:line="360" w:lineRule="auto"/>
+              <w:jc w:val="both"/>
+              <w:rPr>
+                <w:rFonts w:ascii="Arial" w:eastAsia="Arial Unicode MS" w:hAnsi="Arial" w:cs="Arial"/>
+                <w:color w:val="000000"/>
+              </w:rPr>
+            </w:pPr>
+            <w:r>
+              <w:rPr>
+                <w:rFonts w:ascii="Arial" w:eastAsia="Arial Unicode MS" w:hAnsi="Arial" w:cs="Arial"/>
+                <w:color w:val="000000"/>
+                <w:sz w:val="24"/>
+                <w:szCs w:val="24"/>
+              </w:rPr>
+              <w:t xml:space="preserve">Comparación de </w:t>
+            </w:r>
+            <w:r>
+              <w:rPr>
+                <w:rFonts w:ascii="Arial" w:eastAsia="Arial Unicode MS" w:hAnsi="Arial" w:cs="Arial"/>
+                <w:color w:val="000000"/>
+                <w:sz w:val="24"/>
+                <w:szCs w:val="24"/>
+              </w:rPr>
+              <w:t>la exactitud y precisión con un juego de tiro al blanco</w:t>
+            </w:r>
+            <w:r>
+              <w:rPr>
+                <w:rFonts w:ascii="Arial" w:eastAsia="Arial Unicode MS" w:hAnsi="Arial" w:cs="Arial"/>
+                <w:color w:val="000000"/>
+                <w:sz w:val="24"/>
+                <w:szCs w:val="24"/>
+              </w:rPr>
+              <w:t xml:space="preserve">: </w:t>
+            </w:r>
+            <w:r>
+              <w:rPr>
+                <w:rFonts w:ascii="Arial" w:eastAsia="Arial Unicode MS" w:hAnsi="Arial" w:cs="Arial"/>
+                <w:color w:val="000000"/>
+                <w:sz w:val="24"/>
+                <w:szCs w:val="24"/>
+              </w:rPr>
+              <w:t xml:space="preserve">la </w:t>
+            </w:r>
+            <w:r>
+              <w:rPr>
+                <w:rFonts w:ascii="Arial" w:eastAsia="Arial Unicode MS" w:hAnsi="Arial" w:cs="Arial"/>
+                <w:color w:val="000000"/>
+                <w:sz w:val="24"/>
+                <w:szCs w:val="24"/>
+              </w:rPr>
+              <w:t xml:space="preserve">imagen </w:t>
+            </w:r>
+            <w:r>
+              <w:rPr>
+                <w:rFonts w:ascii="Arial" w:eastAsia="Arial Unicode MS" w:hAnsi="Arial" w:cs="Arial"/>
+                <w:color w:val="000000"/>
+                <w:sz w:val="24"/>
+                <w:szCs w:val="24"/>
+              </w:rPr>
+              <w:t>superior representa una medida</w:t>
+            </w:r>
+            <w:r>
+              <w:rPr>
+                <w:rFonts w:ascii="Arial" w:eastAsia="Arial Unicode MS" w:hAnsi="Arial" w:cs="Arial"/>
+                <w:color w:val="000000"/>
+                <w:sz w:val="24"/>
+                <w:szCs w:val="24"/>
               </w:rPr>
               <w:t xml:space="preserve"> </w:t>
             </w:r>
@@ -30137,55 +30139,8 @@
               <w:rPr>
                 <w:rFonts w:ascii="Arial" w:eastAsia="Arial Unicode MS" w:hAnsi="Arial" w:cs="Arial"/>
                 <w:color w:val="000000"/>
-              </w:rPr>
-              <w:t>la exactitud y precisión con un juego de tiro al blanco</w:t>
-            </w:r>
-            <w:r>
-              <w:rPr>
-                <w:rFonts w:ascii="Arial" w:eastAsia="Arial Unicode MS" w:hAnsi="Arial" w:cs="Arial"/>
-                <w:color w:val="000000"/>
-              </w:rPr>
-              <w:t xml:space="preserve">: </w:t>
-            </w:r>
-            <w:r>
-              <w:rPr>
-                <w:rFonts w:ascii="Arial" w:eastAsia="Arial Unicode MS" w:hAnsi="Arial" w:cs="Arial"/>
-                <w:color w:val="000000"/>
-              </w:rPr>
-              <w:t>l</w:t>
-            </w:r>
-            <w:r>
-              <w:rPr>
-                <w:rFonts w:ascii="Arial" w:eastAsia="Arial Unicode MS" w:hAnsi="Arial" w:cs="Arial"/>
-                <w:color w:val="000000"/>
-              </w:rPr>
-              <w:t xml:space="preserve">a </w:t>
-            </w:r>
-            <w:r>
-              <w:rPr>
-                <w:rFonts w:ascii="Arial" w:eastAsia="Arial Unicode MS" w:hAnsi="Arial" w:cs="Arial"/>
-                <w:color w:val="000000"/>
-              </w:rPr>
-              <w:t xml:space="preserve">imagen </w:t>
-            </w:r>
-            <w:r>
-              <w:rPr>
-                <w:rFonts w:ascii="Arial" w:eastAsia="Arial Unicode MS" w:hAnsi="Arial" w:cs="Arial"/>
-                <w:color w:val="000000"/>
-              </w:rPr>
-              <w:t>superior representa una medida</w:t>
-            </w:r>
-            <w:r>
-              <w:rPr>
-                <w:rFonts w:ascii="Arial" w:eastAsia="Arial Unicode MS" w:hAnsi="Arial" w:cs="Arial"/>
-                <w:color w:val="000000"/>
-              </w:rPr>
-              <w:t xml:space="preserve"> </w:t>
-            </w:r>
-            <w:r>
-              <w:rPr>
-                <w:rFonts w:ascii="Arial" w:eastAsia="Arial Unicode MS" w:hAnsi="Arial" w:cs="Arial"/>
-                <w:color w:val="000000"/>
+                <w:sz w:val="24"/>
+                <w:szCs w:val="24"/>
               </w:rPr>
               <w:t>con baja precisión</w:t>
             </w:r>
@@ -30193,6 +30148,8 @@
               <w:rPr>
                 <w:rFonts w:ascii="Arial" w:eastAsia="Arial Unicode MS" w:hAnsi="Arial" w:cs="Arial"/>
                 <w:color w:val="000000"/>
+                <w:sz w:val="24"/>
+                <w:szCs w:val="24"/>
               </w:rPr>
               <w:t xml:space="preserve"> (las medidas están alejadas del blanco o dato central)</w:t>
             </w:r>
@@ -30200,6 +30157,8 @@
               <w:rPr>
                 <w:rFonts w:ascii="Arial" w:eastAsia="Arial Unicode MS" w:hAnsi="Arial" w:cs="Arial"/>
                 <w:color w:val="000000"/>
+                <w:sz w:val="24"/>
+                <w:szCs w:val="24"/>
               </w:rPr>
               <w:t xml:space="preserve"> y baja exactitud</w:t>
             </w:r>
@@ -30207,6 +30166,8 @@
               <w:rPr>
                 <w:rFonts w:ascii="Arial" w:eastAsia="Arial Unicode MS" w:hAnsi="Arial" w:cs="Arial"/>
                 <w:color w:val="000000"/>
+                <w:sz w:val="24"/>
+                <w:szCs w:val="24"/>
               </w:rPr>
               <w:t xml:space="preserve"> (las medidas están </w:t>
             </w:r>
@@ -30214,6 +30175,8 @@
               <w:rPr>
                 <w:rFonts w:ascii="Arial" w:eastAsia="Arial Unicode MS" w:hAnsi="Arial" w:cs="Arial"/>
                 <w:color w:val="000000"/>
+                <w:sz w:val="24"/>
+                <w:szCs w:val="24"/>
               </w:rPr>
               <w:lastRenderedPageBreak/>
               <w:t>dispersas)</w:t>
@@ -30222,6 +30185,8 @@
               <w:rPr>
                 <w:rFonts w:ascii="Arial" w:eastAsia="Arial Unicode MS" w:hAnsi="Arial" w:cs="Arial"/>
                 <w:color w:val="000000"/>
+                <w:sz w:val="24"/>
+                <w:szCs w:val="24"/>
               </w:rPr>
               <w:t>, mientras que la inferior indica baja exactitud (</w:t>
             </w:r>
@@ -30229,6 +30194,8 @@
               <w:rPr>
                 <w:rFonts w:ascii="Arial" w:eastAsia="Arial Unicode MS" w:hAnsi="Arial" w:cs="Arial"/>
                 <w:color w:val="000000"/>
+                <w:sz w:val="24"/>
+                <w:szCs w:val="24"/>
               </w:rPr>
               <w:t xml:space="preserve">las medidas </w:t>
             </w:r>
@@ -30236,6 +30203,8 @@
               <w:rPr>
                 <w:rFonts w:ascii="Arial" w:eastAsia="Arial Unicode MS" w:hAnsi="Arial" w:cs="Arial"/>
                 <w:color w:val="000000"/>
+                <w:sz w:val="24"/>
+                <w:szCs w:val="24"/>
               </w:rPr>
               <w:t xml:space="preserve">están alejados </w:t>
             </w:r>
@@ -30243,6 +30212,8 @@
               <w:rPr>
                 <w:rFonts w:ascii="Arial" w:eastAsia="Arial Unicode MS" w:hAnsi="Arial" w:cs="Arial"/>
                 <w:color w:val="000000"/>
+                <w:sz w:val="24"/>
+                <w:szCs w:val="24"/>
               </w:rPr>
               <w:t>del dato</w:t>
             </w:r>
@@ -30250,6 +30221,8 @@
               <w:rPr>
                 <w:rFonts w:ascii="Arial" w:eastAsia="Arial Unicode MS" w:hAnsi="Arial" w:cs="Arial"/>
                 <w:color w:val="000000"/>
+                <w:sz w:val="24"/>
+                <w:szCs w:val="24"/>
               </w:rPr>
               <w:t xml:space="preserve"> central)</w:t>
             </w:r>
@@ -30257,6 +30230,8 @@
               <w:rPr>
                 <w:rFonts w:ascii="Arial" w:eastAsia="Arial Unicode MS" w:hAnsi="Arial" w:cs="Arial"/>
                 <w:color w:val="000000"/>
+                <w:sz w:val="24"/>
+                <w:szCs w:val="24"/>
               </w:rPr>
               <w:t xml:space="preserve"> </w:t>
             </w:r>
@@ -30264,6 +30239,8 @@
               <w:rPr>
                 <w:rFonts w:ascii="Arial" w:eastAsia="Arial Unicode MS" w:hAnsi="Arial" w:cs="Arial"/>
                 <w:color w:val="000000"/>
+                <w:sz w:val="24"/>
+                <w:szCs w:val="24"/>
               </w:rPr>
               <w:t>y buena precisión (</w:t>
             </w:r>
@@ -30271,20 +30248,17 @@
               <w:rPr>
                 <w:rFonts w:ascii="Arial" w:eastAsia="Arial Unicode MS" w:hAnsi="Arial" w:cs="Arial"/>
                 <w:color w:val="000000"/>
-              </w:rPr>
-              <w:t>l</w:t>
-            </w:r>
-            <w:r>
-              <w:rPr>
-                <w:rFonts w:ascii="Arial" w:eastAsia="Arial Unicode MS" w:hAnsi="Arial" w:cs="Arial"/>
-                <w:color w:val="000000"/>
-              </w:rPr>
-              <w:t xml:space="preserve">os </w:t>
-            </w:r>
-            <w:r>
-              <w:rPr>
-                <w:rFonts w:ascii="Arial" w:eastAsia="Arial Unicode MS" w:hAnsi="Arial" w:cs="Arial"/>
-                <w:color w:val="000000"/>
+                <w:sz w:val="24"/>
+                <w:szCs w:val="24"/>
+              </w:rPr>
+              <w:t xml:space="preserve">los </w:t>
+            </w:r>
+            <w:r>
+              <w:rPr>
+                <w:rFonts w:ascii="Arial" w:eastAsia="Arial Unicode MS" w:hAnsi="Arial" w:cs="Arial"/>
+                <w:color w:val="000000"/>
+                <w:sz w:val="24"/>
+                <w:szCs w:val="24"/>
               </w:rPr>
               <w:t>datos están cercanos entre sí).</w:t>
             </w:r>
@@ -33007,29 +32981,35 @@
           </w:tcPr>
           <w:p>
             <w:pPr>
-              <w:pStyle w:val="NormalWeb"/>
-              <w:shd w:val="clear" w:color="auto" w:fill="58585A"/>
-              <w:spacing w:before="75" w:beforeAutospacing="0" w:after="0" w:afterAutospacing="0" w:line="360" w:lineRule="auto"/>
-              <w:jc w:val="both"/>
-              <w:rPr>
-                <w:rFonts w:ascii="Arial" w:eastAsia="Arial Unicode MS" w:hAnsi="Arial" w:cs="Arial"/>
-              </w:rPr>
-            </w:pPr>
-            <w:r>
-              <w:rPr>
-                <w:rFonts w:ascii="Arial" w:eastAsia="Arial Unicode MS" w:hAnsi="Arial" w:cs="Arial"/>
+              <w:spacing w:line="360" w:lineRule="auto"/>
+              <w:jc w:val="both"/>
+              <w:rPr>
+                <w:rFonts w:ascii="Arial" w:eastAsia="Arial Unicode MS" w:hAnsi="Arial" w:cs="Arial"/>
+                <w:sz w:val="24"/>
+                <w:szCs w:val="24"/>
+              </w:rPr>
+            </w:pPr>
+            <w:r>
+              <w:rPr>
+                <w:rFonts w:ascii="Arial" w:eastAsia="Arial Unicode MS" w:hAnsi="Arial" w:cs="Arial"/>
+                <w:sz w:val="24"/>
+                <w:szCs w:val="24"/>
               </w:rPr>
               <w:t>Sir Isaac Newton, físico y matemático inglés (1642-1727). Aunque es conocido por su ley de la gravitación universal y por los principios fundamentales de la dinámica, también realizó estudios sobre la naturaleza de la luz, el sonido y los fluidos</w:t>
             </w:r>
             <w:r>
               <w:rPr>
                 <w:rFonts w:ascii="Arial" w:eastAsia="Arial Unicode MS" w:hAnsi="Arial" w:cs="Arial"/>
+                <w:sz w:val="24"/>
+                <w:szCs w:val="24"/>
               </w:rPr>
               <w:t>,</w:t>
             </w:r>
             <w:r>
               <w:rPr>
                 <w:rFonts w:ascii="Arial" w:eastAsia="Arial Unicode MS" w:hAnsi="Arial" w:cs="Arial"/>
+                <w:sz w:val="24"/>
+                <w:szCs w:val="24"/>
               </w:rPr>
               <w:t xml:space="preserve"> y contribuyó al desarrollo de la matemática.</w:t>
             </w:r>
@@ -34327,23 +34307,7 @@
                 <w:rFonts w:ascii="Arial" w:eastAsia="Arial Unicode MS" w:hAnsi="Arial" w:cs="Arial"/>
                 <w:highlight w:val="green"/>
               </w:rPr>
-              <w:t xml:space="preserve">Para saber más sobre los modelos científicos, vale la pena hacer </w:t>
-            </w:r>
-            <w:proofErr w:type="spellStart"/>
-            <w:r>
-              <w:rPr>
-                <w:rFonts w:ascii="Arial" w:eastAsia="Arial Unicode MS" w:hAnsi="Arial" w:cs="Arial"/>
-                <w:highlight w:val="green"/>
-              </w:rPr>
-              <w:t>click</w:t>
-            </w:r>
-            <w:proofErr w:type="spellEnd"/>
-            <w:r>
-              <w:rPr>
-                <w:rFonts w:ascii="Arial" w:eastAsia="Arial Unicode MS" w:hAnsi="Arial" w:cs="Arial"/>
-                <w:highlight w:val="green"/>
-              </w:rPr>
-              <w:t xml:space="preserve"> en el enlace del Proyecto Newton [VER] (</w:t>
+              <w:t>Para saber más sobre los modelos científicos, vale la pena hacer click en el enlace del Proyecto Newton [VER] (</w:t>
             </w:r>
             <w:hyperlink r:id="rId38" w:history="1">
               <w:r>
@@ -36853,106 +36817,67 @@
           </w:tcPr>
           <w:p>
             <w:pPr>
-              <w:pStyle w:val="NormalWeb"/>
-              <w:shd w:val="clear" w:color="auto" w:fill="58585A"/>
-              <w:spacing w:before="75" w:beforeAutospacing="0" w:after="0" w:afterAutospacing="0" w:line="360" w:lineRule="auto"/>
-              <w:jc w:val="both"/>
-              <w:rPr>
-                <w:rFonts w:ascii="Arial" w:eastAsia="Arial Unicode MS" w:hAnsi="Arial" w:cs="Arial"/>
-              </w:rPr>
-            </w:pPr>
-            <w:r>
-              <w:rPr>
-                <w:rFonts w:ascii="Arial" w:eastAsia="Arial Unicode MS" w:hAnsi="Arial" w:cs="Arial"/>
+              <w:spacing w:line="360" w:lineRule="auto"/>
+              <w:jc w:val="both"/>
+              <w:rPr>
+                <w:rFonts w:ascii="Arial" w:eastAsia="Arial Unicode MS" w:hAnsi="Arial" w:cs="Arial"/>
+              </w:rPr>
+            </w:pPr>
+            <w:r>
+              <w:rPr>
+                <w:rFonts w:ascii="Arial" w:eastAsia="Arial Unicode MS" w:hAnsi="Arial" w:cs="Arial"/>
+                <w:sz w:val="24"/>
+                <w:szCs w:val="24"/>
               </w:rPr>
               <w:t>Los</w:t>
             </w:r>
             <w:r>
               <w:rPr>
-                <w:rStyle w:val="apple-converted-space"/>
-                <w:rFonts w:ascii="Arial" w:eastAsia="Arial Unicode MS" w:hAnsi="Arial" w:cs="Arial"/>
+                <w:sz w:val="24"/>
+                <w:szCs w:val="24"/>
               </w:rPr>
               <w:t> </w:t>
             </w:r>
             <w:r>
               <w:rPr>
-                <w:rStyle w:val="Textoennegrita"/>
-                <w:rFonts w:ascii="Arial" w:eastAsia="Arial Unicode MS" w:hAnsi="Arial" w:cs="Arial"/>
+                <w:b/>
+                <w:bCs/>
+                <w:sz w:val="24"/>
+                <w:szCs w:val="24"/>
               </w:rPr>
               <w:t>alquimistas</w:t>
             </w:r>
             <w:r>
               <w:rPr>
-                <w:rStyle w:val="apple-converted-space"/>
-                <w:rFonts w:ascii="Arial" w:eastAsia="Arial Unicode MS" w:hAnsi="Arial" w:cs="Arial"/>
+                <w:sz w:val="24"/>
+                <w:szCs w:val="24"/>
               </w:rPr>
               <w:t> </w:t>
             </w:r>
             <w:r>
               <w:rPr>
                 <w:rFonts w:ascii="Arial" w:eastAsia="Arial Unicode MS" w:hAnsi="Arial" w:cs="Arial"/>
-              </w:rPr>
-              <w:t xml:space="preserve">contribuyeron al progreso de la química de laboratorio, con nuevos aparatos y experimentos. </w:t>
-            </w:r>
-            <w:r>
-              <w:rPr>
-                <w:rFonts w:ascii="Arial" w:eastAsia="Arial Unicode MS" w:hAnsi="Arial" w:cs="Arial"/>
-                <w:i/>
-                <w:iCs/>
-              </w:rPr>
-              <w:t>El laboratorio de alquimia</w:t>
-            </w:r>
-            <w:r>
-              <w:rPr>
-                <w:rFonts w:ascii="Arial" w:eastAsia="Arial Unicode MS" w:hAnsi="Arial" w:cs="Arial"/>
-              </w:rPr>
-              <w:t xml:space="preserve">, obra del pintor Giovanni </w:t>
-            </w:r>
-            <w:proofErr w:type="spellStart"/>
-            <w:r>
-              <w:rPr>
-                <w:rFonts w:ascii="Arial" w:eastAsia="Arial Unicode MS" w:hAnsi="Arial" w:cs="Arial"/>
-              </w:rPr>
-              <w:t>Stradano</w:t>
-            </w:r>
-            <w:proofErr w:type="spellEnd"/>
-            <w:r>
-              <w:rPr>
-                <w:rFonts w:ascii="Arial" w:eastAsia="Arial Unicode MS" w:hAnsi="Arial" w:cs="Arial"/>
+                <w:sz w:val="24"/>
+                <w:szCs w:val="24"/>
+              </w:rPr>
+              <w:t>contribuyeron al progreso de la química de laboratorio, con nuevos aparatos y experimentos. El laboratorio de alquimia, obra del pintor Giovanni Stradano</w:t>
+            </w:r>
+            <w:r>
+              <w:rPr>
+                <w:rFonts w:ascii="Arial" w:eastAsia="Arial Unicode MS" w:hAnsi="Arial" w:cs="Arial"/>
+                <w:sz w:val="24"/>
+                <w:szCs w:val="24"/>
               </w:rPr>
               <w:t>,</w:t>
             </w:r>
             <w:r>
               <w:rPr>
                 <w:rFonts w:ascii="Arial" w:eastAsia="Arial Unicode MS" w:hAnsi="Arial" w:cs="Arial"/>
-              </w:rPr>
-              <w:t xml:space="preserve"> realizada en 1570 (Palazzo </w:t>
-            </w:r>
-            <w:proofErr w:type="spellStart"/>
-            <w:r>
-              <w:rPr>
-                <w:rFonts w:ascii="Arial" w:eastAsia="Arial Unicode MS" w:hAnsi="Arial" w:cs="Arial"/>
-              </w:rPr>
-              <w:t>Vecchio</w:t>
-            </w:r>
-            <w:proofErr w:type="spellEnd"/>
-            <w:r>
-              <w:rPr>
-                <w:rFonts w:ascii="Arial" w:eastAsia="Arial Unicode MS" w:hAnsi="Arial" w:cs="Arial"/>
-              </w:rPr>
-              <w:t>, Florencia, Italia).</w:t>
-            </w:r>
-          </w:p>
-          <w:p>
-            <w:pPr>
-              <w:pStyle w:val="NormalWeb"/>
-              <w:shd w:val="clear" w:color="auto" w:fill="58585A"/>
-              <w:spacing w:before="75" w:beforeAutospacing="0" w:after="0" w:afterAutospacing="0" w:line="360" w:lineRule="auto"/>
-              <w:jc w:val="both"/>
-              <w:rPr>
-                <w:rFonts w:ascii="Arial" w:eastAsia="Arial Unicode MS" w:hAnsi="Arial" w:cs="Arial"/>
-              </w:rPr>
-            </w:pPr>
+                <w:sz w:val="24"/>
+                <w:szCs w:val="24"/>
+              </w:rPr>
+              <w:t xml:space="preserve"> realizada en 1570 (Palazzo Vecchio, Florencia, Italia).</w:t>
+            </w:r>
           </w:p>
         </w:tc>
       </w:tr>
@@ -37046,18 +36971,6 @@
     </w:p>
     <w:p>
       <w:pPr>
-        <w:pStyle w:val="u"/>
-        <w:shd w:val="clear" w:color="auto" w:fill="FFFFFF"/>
-        <w:spacing w:before="0" w:beforeAutospacing="0" w:after="0" w:afterAutospacing="0" w:line="360" w:lineRule="auto"/>
-        <w:jc w:val="both"/>
-        <w:rPr>
-          <w:rFonts w:ascii="Arial" w:eastAsia="Arial Unicode MS" w:hAnsi="Arial" w:cs="Arial"/>
-          <w:color w:val="333333"/>
-        </w:rPr>
-      </w:pPr>
-    </w:p>
-    <w:p>
-      <w:pPr>
         <w:shd w:val="clear" w:color="auto" w:fill="FFFFFF"/>
         <w:spacing w:after="0" w:line="360" w:lineRule="auto"/>
         <w:ind w:left="720"/>
@@ -37069,6 +36982,8 @@
           <w:szCs w:val="24"/>
         </w:rPr>
       </w:pPr>
+      <w:bookmarkStart w:id="0" w:name="_GoBack"/>
+      <w:bookmarkEnd w:id="0"/>
     </w:p>
     <w:tbl>
       <w:tblPr>
@@ -37116,7 +37031,6 @@
                 <w:szCs w:val="24"/>
                 <w:highlight w:val="green"/>
               </w:rPr>
-              <w:lastRenderedPageBreak/>
               <w:t>Profundiza: recurso aprovechado</w:t>
             </w:r>
           </w:p>
@@ -37272,6 +37186,7 @@
                 <w:szCs w:val="24"/>
                 <w:highlight w:val="green"/>
               </w:rPr>
+              <w:lastRenderedPageBreak/>
               <w:t>Ubicación en Aula Planeta</w:t>
             </w:r>
           </w:p>
@@ -37965,23 +37880,7 @@
                 <w:rFonts w:ascii="Arial" w:eastAsia="Arial Unicode MS" w:hAnsi="Arial" w:cs="Arial"/>
                 <w:highlight w:val="green"/>
               </w:rPr>
-              <w:t xml:space="preserve">) o </w:t>
-            </w:r>
-            <w:proofErr w:type="spellStart"/>
-            <w:r>
-              <w:rPr>
-                <w:rFonts w:ascii="Arial" w:eastAsia="Arial Unicode MS" w:hAnsi="Arial" w:cs="Arial"/>
-                <w:highlight w:val="green"/>
-              </w:rPr>
-              <w:t>poliatómicas</w:t>
-            </w:r>
-            <w:proofErr w:type="spellEnd"/>
-            <w:r>
-              <w:rPr>
-                <w:rFonts w:ascii="Arial" w:eastAsia="Arial Unicode MS" w:hAnsi="Arial" w:cs="Arial"/>
-                <w:highlight w:val="green"/>
-              </w:rPr>
-              <w:t xml:space="preserve"> (H</w:t>
+              <w:t>) o poliatómicas (H</w:t>
             </w:r>
             <w:r>
               <w:rPr>
@@ -38040,39 +37939,7 @@
                 <w:rFonts w:ascii="Arial" w:eastAsia="Arial Unicode MS" w:hAnsi="Arial" w:cs="Arial"/>
                 <w:highlight w:val="green"/>
               </w:rPr>
-              <w:t xml:space="preserve">: proceso físico responsable de las interacciones atractivas de átomos y moléculas. Confiere estabilidad a los compuestos químicos </w:t>
-            </w:r>
-            <w:proofErr w:type="spellStart"/>
-            <w:r>
-              <w:rPr>
-                <w:rFonts w:ascii="Arial" w:eastAsia="Arial Unicode MS" w:hAnsi="Arial" w:cs="Arial"/>
-                <w:highlight w:val="green"/>
-              </w:rPr>
-              <w:t>diatómicos</w:t>
-            </w:r>
-            <w:proofErr w:type="spellEnd"/>
-            <w:r>
-              <w:rPr>
-                <w:rFonts w:ascii="Arial" w:eastAsia="Arial Unicode MS" w:hAnsi="Arial" w:cs="Arial"/>
-                <w:highlight w:val="green"/>
-              </w:rPr>
-              <w:t xml:space="preserve"> y </w:t>
-            </w:r>
-            <w:proofErr w:type="spellStart"/>
-            <w:r>
-              <w:rPr>
-                <w:rFonts w:ascii="Arial" w:eastAsia="Arial Unicode MS" w:hAnsi="Arial" w:cs="Arial"/>
-                <w:highlight w:val="green"/>
-              </w:rPr>
-              <w:t>poliatómicos</w:t>
-            </w:r>
-            <w:proofErr w:type="spellEnd"/>
-            <w:r>
-              <w:rPr>
-                <w:rFonts w:ascii="Arial" w:eastAsia="Arial Unicode MS" w:hAnsi="Arial" w:cs="Arial"/>
-                <w:highlight w:val="green"/>
-              </w:rPr>
-              <w:t>.</w:t>
+              <w:t>: proceso físico responsable de las interacciones atractivas de átomos y moléculas. Confiere estabilidad a los compuestos químicos diatómicos y poliatómicos.</w:t>
             </w:r>
           </w:p>
           <w:p>
@@ -38165,39 +38032,7 @@
                 <w:rFonts w:ascii="Arial" w:eastAsia="Arial Unicode MS" w:hAnsi="Arial" w:cs="Arial"/>
                 <w:highlight w:val="green"/>
               </w:rPr>
-              <w:t xml:space="preserve">no dejes de hacer </w:t>
-            </w:r>
-            <w:proofErr w:type="spellStart"/>
-            <w:r>
-              <w:rPr>
-                <w:rFonts w:ascii="Arial" w:eastAsia="Arial Unicode MS" w:hAnsi="Arial" w:cs="Arial"/>
-                <w:highlight w:val="green"/>
-              </w:rPr>
-              <w:t>click</w:t>
-            </w:r>
-            <w:proofErr w:type="spellEnd"/>
-            <w:r>
-              <w:rPr>
-                <w:rFonts w:ascii="Arial" w:eastAsia="Arial Unicode MS" w:hAnsi="Arial" w:cs="Arial"/>
-                <w:highlight w:val="green"/>
-              </w:rPr>
-              <w:t xml:space="preserve"> en el enlace de la comunidad virtual educativa </w:t>
-            </w:r>
-            <w:proofErr w:type="spellStart"/>
-            <w:r>
-              <w:rPr>
-                <w:rFonts w:ascii="Arial" w:eastAsia="Arial Unicode MS" w:hAnsi="Arial" w:cs="Arial"/>
-                <w:highlight w:val="green"/>
-              </w:rPr>
-              <w:t>Educatrachos</w:t>
-            </w:r>
-            <w:proofErr w:type="spellEnd"/>
-            <w:r>
-              <w:rPr>
-                <w:rFonts w:ascii="Arial" w:eastAsia="Arial Unicode MS" w:hAnsi="Arial" w:cs="Arial"/>
-                <w:highlight w:val="green"/>
-              </w:rPr>
-              <w:t xml:space="preserve"> [VER] (</w:t>
+              <w:t>no dejes de hacer click en el enlace de la comunidad virtual educativa Educatrachos [VER] (</w:t>
             </w:r>
             <w:hyperlink r:id="rId42" w:history="1">
               <w:r>
@@ -39199,23 +39034,7 @@
                 <w:rFonts w:ascii="Arial" w:eastAsia="Arial Unicode MS" w:hAnsi="Arial" w:cs="Arial"/>
                 <w:highlight w:val="green"/>
               </w:rPr>
-              <w:t xml:space="preserve">Para ampliar la información sobre el tema, se sugiere hacer clic en el enlace de la comunidad virtual educativa </w:t>
-            </w:r>
-            <w:proofErr w:type="spellStart"/>
-            <w:r>
-              <w:rPr>
-                <w:rFonts w:ascii="Arial" w:eastAsia="Arial Unicode MS" w:hAnsi="Arial" w:cs="Arial"/>
-                <w:highlight w:val="green"/>
-              </w:rPr>
-              <w:t>Educatrachos</w:t>
-            </w:r>
-            <w:proofErr w:type="spellEnd"/>
-            <w:r>
-              <w:rPr>
-                <w:rFonts w:ascii="Arial" w:eastAsia="Arial Unicode MS" w:hAnsi="Arial" w:cs="Arial"/>
-                <w:highlight w:val="green"/>
-              </w:rPr>
-              <w:t xml:space="preserve"> [VER] (</w:t>
+              <w:t>Para ampliar la información sobre el tema, se sugiere hacer clic en el enlace de la comunidad virtual educativa Educatrachos [VER] (</w:t>
             </w:r>
             <w:hyperlink r:id="rId43" w:history="1">
               <w:r>
@@ -45419,8 +45238,6 @@
               </w:rPr>
               <w:t>Web 02</w:t>
             </w:r>
-            <w:bookmarkStart w:id="0" w:name="_GoBack"/>
-            <w:bookmarkEnd w:id="0"/>
           </w:p>
         </w:tc>
         <w:tc>
@@ -49444,7 +49261,7 @@
 </file>
 
 <file path=customXml/itemProps1.xml><?xml version="1.0" encoding="utf-8"?>
-<ds:datastoreItem xmlns:ds="http://schemas.openxmlformats.org/officeDocument/2006/customXml" ds:itemID="{F6E3C3F0-976D-4AAA-9815-73795009B407}">
+<ds:datastoreItem xmlns:ds="http://schemas.openxmlformats.org/officeDocument/2006/customXml" ds:itemID="{0D1F1B6D-F2B7-47C4-AC81-D6D7C9D33C03}">
   <ds:schemaRefs>
     <ds:schemaRef ds:uri="http://schemas.openxmlformats.org/officeDocument/2006/bibliography"/>
   </ds:schemaRefs>

</xml_diff>